<commit_message>
Fixed footsteps/jetpack and implemented jetpack
</commit_message>
<xml_diff>
--- a/Documentation/SourceList.docx
+++ b/Documentation/SourceList.docx
@@ -182,6 +182,37 @@
         <w:pStyle w:val="ListParagraph"/>
         <w:numPr>
           <w:ilvl w:val="0"/>
+          <w:numId w:val="1"/>
+        </w:numPr>
+      </w:pPr>
+      <w:proofErr w:type="spellStart"/>
+      <w:r>
+        <w:t>LowHealth</w:t>
+      </w:r>
+      <w:proofErr w:type="spellEnd"/>
+    </w:p>
+    <w:p>
+      <w:pPr>
+        <w:pStyle w:val="ListParagraph"/>
+        <w:numPr>
+          <w:ilvl w:val="1"/>
+          <w:numId w:val="1"/>
+        </w:numPr>
+      </w:pPr>
+      <w:hyperlink r:id="rId12" w:history="1">
+        <w:r>
+          <w:rPr>
+            <w:rStyle w:val="Hyperlink"/>
+          </w:rPr>
+          <w:t>https://freesound.org/people/InspectorJ/sounds/485076/</w:t>
+        </w:r>
+      </w:hyperlink>
+    </w:p>
+    <w:p>
+      <w:pPr>
+        <w:pStyle w:val="ListParagraph"/>
+        <w:numPr>
+          <w:ilvl w:val="1"/>
           <w:numId w:val="1"/>
         </w:numPr>
       </w:pPr>

</xml_diff>

<commit_message>
Implemented drone hovering sound
</commit_message>
<xml_diff>
--- a/Documentation/SourceList.docx
+++ b/Documentation/SourceList.docx
@@ -185,9 +185,11 @@
           <w:numId w:val="1"/>
         </w:numPr>
       </w:pPr>
+      <w:proofErr w:type="spellStart"/>
       <w:r>
         <w:t>WeaponCooldown</w:t>
       </w:r>
+      <w:proofErr w:type="spellEnd"/>
     </w:p>
     <w:p>
       <w:pPr>
@@ -260,9 +262,11 @@
           <w:numId w:val="1"/>
         </w:numPr>
       </w:pPr>
+      <w:proofErr w:type="spellStart"/>
       <w:r>
         <w:t>HeavyLanding</w:t>
       </w:r>
+      <w:proofErr w:type="spellEnd"/>
     </w:p>
     <w:p>
       <w:pPr>
@@ -386,19 +390,69 @@
           <w:numId w:val="1"/>
         </w:numPr>
       </w:pPr>
+      <w:proofErr w:type="spellStart"/>
+      <w:r>
+        <w:t>HoverbotMoving</w:t>
+      </w:r>
+      <w:proofErr w:type="spellEnd"/>
+    </w:p>
+    <w:p>
+      <w:pPr>
+        <w:pStyle w:val="ListParagraph"/>
+        <w:numPr>
+          <w:ilvl w:val="1"/>
+          <w:numId w:val="1"/>
+        </w:numPr>
+      </w:pPr>
+      <w:hyperlink r:id="rId21" w:history="1">
+        <w:r>
+          <w:rPr>
+            <w:rStyle w:val="Hyperlink"/>
+          </w:rPr>
+          <w:t>https://freesound.org/people/Hoerspielwerkstatt_HEF/sounds/272589/</w:t>
+        </w:r>
+      </w:hyperlink>
+    </w:p>
+    <w:p>
+      <w:pPr>
+        <w:pStyle w:val="ListParagraph"/>
+        <w:numPr>
+          <w:ilvl w:val="1"/>
+          <w:numId w:val="1"/>
+        </w:numPr>
+      </w:pPr>
+      <w:hyperlink r:id="rId22" w:history="1">
+        <w:r>
+          <w:rPr>
+            <w:rStyle w:val="Hyperlink"/>
+          </w:rPr>
+          <w:t>https://freesound.org/people/Hoerspielwerkstatt_HEF/sounds/272594/</w:t>
+        </w:r>
+      </w:hyperlink>
+    </w:p>
+    <w:p>
+      <w:pPr>
+        <w:pStyle w:val="ListParagraph"/>
+        <w:numPr>
+          <w:ilvl w:val="0"/>
+          <w:numId w:val="1"/>
+        </w:numPr>
+      </w:pPr>
+      <w:proofErr w:type="spellStart"/>
       <w:r>
         <w:t>LowHealth</w:t>
       </w:r>
-    </w:p>
-    <w:p>
-      <w:pPr>
-        <w:pStyle w:val="ListParagraph"/>
-        <w:numPr>
-          <w:ilvl w:val="1"/>
-          <w:numId w:val="1"/>
-        </w:numPr>
-      </w:pPr>
-      <w:hyperlink r:id="rId21" w:history="1">
+      <w:proofErr w:type="spellEnd"/>
+    </w:p>
+    <w:p>
+      <w:pPr>
+        <w:pStyle w:val="ListParagraph"/>
+        <w:numPr>
+          <w:ilvl w:val="1"/>
+          <w:numId w:val="1"/>
+        </w:numPr>
+      </w:pPr>
+      <w:hyperlink r:id="rId23" w:history="1">
         <w:r>
           <w:rPr>
             <w:rStyle w:val="Hyperlink"/>

</xml_diff>

<commit_message>
Added weapon swap sound
</commit_message>
<xml_diff>
--- a/Documentation/SourceList.docx
+++ b/Documentation/SourceList.docx
@@ -440,6 +440,37 @@
       </w:pPr>
       <w:proofErr w:type="spellStart"/>
       <w:r>
+        <w:t>WeaponSwap</w:t>
+      </w:r>
+      <w:proofErr w:type="spellEnd"/>
+    </w:p>
+    <w:p>
+      <w:pPr>
+        <w:pStyle w:val="ListParagraph"/>
+        <w:numPr>
+          <w:ilvl w:val="1"/>
+          <w:numId w:val="1"/>
+        </w:numPr>
+      </w:pPr>
+      <w:hyperlink r:id="rId23" w:history="1">
+        <w:r>
+          <w:rPr>
+            <w:rStyle w:val="Hyperlink"/>
+          </w:rPr>
+          <w:t>https://freesound.org/people/EminYILDIRIM/sounds/543927/</w:t>
+        </w:r>
+      </w:hyperlink>
+    </w:p>
+    <w:p>
+      <w:pPr>
+        <w:pStyle w:val="ListParagraph"/>
+        <w:numPr>
+          <w:ilvl w:val="0"/>
+          <w:numId w:val="1"/>
+        </w:numPr>
+      </w:pPr>
+      <w:proofErr w:type="spellStart"/>
+      <w:r>
         <w:t>LowHealth</w:t>
       </w:r>
       <w:proofErr w:type="spellEnd"/>
@@ -452,7 +483,7 @@
           <w:numId w:val="1"/>
         </w:numPr>
       </w:pPr>
-      <w:hyperlink r:id="rId23" w:history="1">
+      <w:hyperlink r:id="rId24" w:history="1">
         <w:r>
           <w:rPr>
             <w:rStyle w:val="Hyperlink"/>

</xml_diff>

<commit_message>
Implemented turret alert sound
</commit_message>
<xml_diff>
--- a/Documentation/SourceList.docx
+++ b/Documentation/SourceList.docx
@@ -217,6 +217,35 @@
         </w:numPr>
       </w:pPr>
       <w:r>
+        <w:t>Jump</w:t>
+      </w:r>
+    </w:p>
+    <w:p>
+      <w:pPr>
+        <w:pStyle w:val="ListParagraph"/>
+        <w:numPr>
+          <w:ilvl w:val="1"/>
+          <w:numId w:val="1"/>
+        </w:numPr>
+      </w:pPr>
+      <w:hyperlink r:id="rId13" w:history="1">
+        <w:r>
+          <w:rPr>
+            <w:rStyle w:val="Hyperlink"/>
+          </w:rPr>
+          <w:t>https://www.zapsplat.com/music/jump-land-on-ground-shoes-on-concrete-2/</w:t>
+        </w:r>
+      </w:hyperlink>
+    </w:p>
+    <w:p>
+      <w:pPr>
+        <w:pStyle w:val="ListParagraph"/>
+        <w:numPr>
+          <w:ilvl w:val="0"/>
+          <w:numId w:val="1"/>
+        </w:numPr>
+      </w:pPr>
+      <w:r>
         <w:t>Landing</w:t>
       </w:r>
     </w:p>
@@ -228,7 +257,7 @@
           <w:numId w:val="1"/>
         </w:numPr>
       </w:pPr>
-      <w:hyperlink r:id="rId13" w:history="1">
+      <w:hyperlink r:id="rId14" w:history="1">
         <w:r>
           <w:rPr>
             <w:rStyle w:val="Hyperlink"/>
@@ -245,7 +274,7 @@
           <w:numId w:val="1"/>
         </w:numPr>
       </w:pPr>
-      <w:hyperlink r:id="rId14" w:history="1">
+      <w:hyperlink r:id="rId15" w:history="1">
         <w:r>
           <w:rPr>
             <w:rStyle w:val="Hyperlink"/>
@@ -276,7 +305,7 @@
           <w:numId w:val="1"/>
         </w:numPr>
       </w:pPr>
-      <w:hyperlink r:id="rId15" w:history="1">
+      <w:hyperlink r:id="rId16" w:history="1">
         <w:r>
           <w:rPr>
             <w:rStyle w:val="Hyperlink"/>
@@ -293,7 +322,7 @@
           <w:numId w:val="1"/>
         </w:numPr>
       </w:pPr>
-      <w:hyperlink r:id="rId16" w:history="1">
+      <w:hyperlink r:id="rId17" w:history="1">
         <w:r>
           <w:rPr>
             <w:rStyle w:val="Hyperlink"/>
@@ -310,7 +339,7 @@
           <w:numId w:val="1"/>
         </w:numPr>
       </w:pPr>
-      <w:hyperlink r:id="rId17" w:history="1">
+      <w:hyperlink r:id="rId18" w:history="1">
         <w:r>
           <w:rPr>
             <w:rStyle w:val="Hyperlink"/>
@@ -328,6 +357,7 @@
         </w:numPr>
       </w:pPr>
       <w:r>
+        <w:lastRenderedPageBreak/>
         <w:t>Ambiance</w:t>
       </w:r>
     </w:p>
@@ -339,7 +369,7 @@
           <w:numId w:val="1"/>
         </w:numPr>
       </w:pPr>
-      <w:hyperlink r:id="rId18" w:history="1">
+      <w:hyperlink r:id="rId19" w:history="1">
         <w:r>
           <w:rPr>
             <w:rStyle w:val="Hyperlink"/>
@@ -356,7 +386,7 @@
           <w:numId w:val="1"/>
         </w:numPr>
       </w:pPr>
-      <w:hyperlink r:id="rId19" w:history="1">
+      <w:hyperlink r:id="rId20" w:history="1">
         <w:r>
           <w:rPr>
             <w:rStyle w:val="Hyperlink"/>
@@ -373,7 +403,7 @@
           <w:numId w:val="1"/>
         </w:numPr>
       </w:pPr>
-      <w:hyperlink r:id="rId20" w:history="1">
+      <w:hyperlink r:id="rId21" w:history="1">
         <w:r>
           <w:rPr>
             <w:rStyle w:val="Hyperlink"/>
@@ -404,7 +434,7 @@
           <w:numId w:val="1"/>
         </w:numPr>
       </w:pPr>
-      <w:hyperlink r:id="rId21" w:history="1">
+      <w:hyperlink r:id="rId22" w:history="1">
         <w:r>
           <w:rPr>
             <w:rStyle w:val="Hyperlink"/>
@@ -421,7 +451,7 @@
           <w:numId w:val="1"/>
         </w:numPr>
       </w:pPr>
-      <w:hyperlink r:id="rId22" w:history="1">
+      <w:hyperlink r:id="rId23" w:history="1">
         <w:r>
           <w:rPr>
             <w:rStyle w:val="Hyperlink"/>
@@ -452,7 +482,7 @@
           <w:numId w:val="1"/>
         </w:numPr>
       </w:pPr>
-      <w:hyperlink r:id="rId23" w:history="1">
+      <w:hyperlink r:id="rId24" w:history="1">
         <w:r>
           <w:rPr>
             <w:rStyle w:val="Hyperlink"/>
@@ -483,7 +513,7 @@
           <w:numId w:val="1"/>
         </w:numPr>
       </w:pPr>
-      <w:hyperlink r:id="rId24" w:history="1">
+      <w:hyperlink r:id="rId25" w:history="1">
         <w:r>
           <w:rPr>
             <w:rStyle w:val="Hyperlink"/>

</xml_diff>

<commit_message>
Implemented objective notification sound
</commit_message>
<xml_diff>
--- a/Documentation/SourceList.docx
+++ b/Documentation/SourceList.docx
@@ -501,6 +501,68 @@
       </w:pPr>
       <w:proofErr w:type="spellStart"/>
       <w:r>
+        <w:t>TurretAlert</w:t>
+      </w:r>
+      <w:proofErr w:type="spellEnd"/>
+    </w:p>
+    <w:p>
+      <w:pPr>
+        <w:pStyle w:val="ListParagraph"/>
+        <w:numPr>
+          <w:ilvl w:val="1"/>
+          <w:numId w:val="1"/>
+        </w:numPr>
+      </w:pPr>
+      <w:hyperlink r:id="rId25" w:history="1">
+        <w:r>
+          <w:rPr>
+            <w:rStyle w:val="Hyperlink"/>
+          </w:rPr>
+          <w:t>https://freesound.org/people/Hybrid_V/sounds/321216/</w:t>
+        </w:r>
+      </w:hyperlink>
+    </w:p>
+    <w:p>
+      <w:pPr>
+        <w:pStyle w:val="ListParagraph"/>
+        <w:numPr>
+          <w:ilvl w:val="0"/>
+          <w:numId w:val="1"/>
+        </w:numPr>
+      </w:pPr>
+      <w:proofErr w:type="spellStart"/>
+      <w:r>
+        <w:t>ObjectiveNotification</w:t>
+      </w:r>
+      <w:proofErr w:type="spellEnd"/>
+    </w:p>
+    <w:p>
+      <w:pPr>
+        <w:pStyle w:val="ListParagraph"/>
+        <w:numPr>
+          <w:ilvl w:val="1"/>
+          <w:numId w:val="1"/>
+        </w:numPr>
+      </w:pPr>
+      <w:hyperlink r:id="rId26" w:history="1">
+        <w:r>
+          <w:rPr>
+            <w:rStyle w:val="Hyperlink"/>
+          </w:rPr>
+          <w:t>https://freesound.org/people/peepholecircus/sounds/196979/</w:t>
+        </w:r>
+      </w:hyperlink>
+    </w:p>
+    <w:p>
+      <w:pPr>
+        <w:pStyle w:val="ListParagraph"/>
+        <w:numPr>
+          <w:ilvl w:val="0"/>
+          <w:numId w:val="1"/>
+        </w:numPr>
+      </w:pPr>
+      <w:proofErr w:type="spellStart"/>
+      <w:r>
         <w:t>LowHealth</w:t>
       </w:r>
       <w:proofErr w:type="spellEnd"/>
@@ -513,7 +575,7 @@
           <w:numId w:val="1"/>
         </w:numPr>
       </w:pPr>
-      <w:hyperlink r:id="rId25" w:history="1">
+      <w:hyperlink r:id="rId27" w:history="1">
         <w:r>
           <w:rPr>
             <w:rStyle w:val="Hyperlink"/>

</xml_diff>

<commit_message>
Added objective complete sound
Also modified ambience to be lower volume
</commit_message>
<xml_diff>
--- a/Documentation/SourceList.docx
+++ b/Documentation/SourceList.docx
@@ -563,6 +563,37 @@
       </w:pPr>
       <w:proofErr w:type="spellStart"/>
       <w:r>
+        <w:t>ObjectiveComplete</w:t>
+      </w:r>
+      <w:proofErr w:type="spellEnd"/>
+    </w:p>
+    <w:p>
+      <w:pPr>
+        <w:pStyle w:val="ListParagraph"/>
+        <w:numPr>
+          <w:ilvl w:val="1"/>
+          <w:numId w:val="1"/>
+        </w:numPr>
+      </w:pPr>
+      <w:hyperlink r:id="rId27" w:history="1">
+        <w:r>
+          <w:rPr>
+            <w:rStyle w:val="Hyperlink"/>
+          </w:rPr>
+          <w:t>https://freesound.org/people/SRJA_Gaming/sounds/545207/</w:t>
+        </w:r>
+      </w:hyperlink>
+    </w:p>
+    <w:p>
+      <w:pPr>
+        <w:pStyle w:val="ListParagraph"/>
+        <w:numPr>
+          <w:ilvl w:val="0"/>
+          <w:numId w:val="1"/>
+        </w:numPr>
+      </w:pPr>
+      <w:proofErr w:type="spellStart"/>
+      <w:r>
         <w:t>LowHealth</w:t>
       </w:r>
       <w:proofErr w:type="spellEnd"/>
@@ -575,7 +606,7 @@
           <w:numId w:val="1"/>
         </w:numPr>
       </w:pPr>
-      <w:hyperlink r:id="rId27" w:history="1">
+      <w:hyperlink r:id="rId28" w:history="1">
         <w:r>
           <w:rPr>
             <w:rStyle w:val="Hyperlink"/>

</xml_diff>

<commit_message>
Added hoverbot and turret attack sounds
Had some others that I scrapped cause they sounded bad in-game
</commit_message>
<xml_diff>
--- a/Documentation/SourceList.docx
+++ b/Documentation/SourceList.docx
@@ -594,6 +594,68 @@
       </w:pPr>
       <w:proofErr w:type="spellStart"/>
       <w:r>
+        <w:t>HoverbotAttack</w:t>
+      </w:r>
+      <w:proofErr w:type="spellEnd"/>
+    </w:p>
+    <w:p>
+      <w:pPr>
+        <w:pStyle w:val="ListParagraph"/>
+        <w:numPr>
+          <w:ilvl w:val="1"/>
+          <w:numId w:val="1"/>
+        </w:numPr>
+      </w:pPr>
+      <w:hyperlink r:id="rId28" w:history="1">
+        <w:r>
+          <w:rPr>
+            <w:rStyle w:val="Hyperlink"/>
+          </w:rPr>
+          <w:t>https://freesound.org/people/humanoide9000/sounds/330293/</w:t>
+        </w:r>
+      </w:hyperlink>
+    </w:p>
+    <w:p>
+      <w:pPr>
+        <w:pStyle w:val="ListParagraph"/>
+        <w:numPr>
+          <w:ilvl w:val="0"/>
+          <w:numId w:val="1"/>
+        </w:numPr>
+      </w:pPr>
+      <w:proofErr w:type="spellStart"/>
+      <w:r>
+        <w:t>TurretAttack</w:t>
+      </w:r>
+      <w:proofErr w:type="spellEnd"/>
+    </w:p>
+    <w:p>
+      <w:pPr>
+        <w:pStyle w:val="ListParagraph"/>
+        <w:numPr>
+          <w:ilvl w:val="1"/>
+          <w:numId w:val="1"/>
+        </w:numPr>
+      </w:pPr>
+      <w:hyperlink r:id="rId29" w:history="1">
+        <w:r>
+          <w:rPr>
+            <w:rStyle w:val="Hyperlink"/>
+          </w:rPr>
+          <w:t>https://freesound.org/people/djfroyd/sounds/348163/</w:t>
+        </w:r>
+      </w:hyperlink>
+    </w:p>
+    <w:p>
+      <w:pPr>
+        <w:pStyle w:val="ListParagraph"/>
+        <w:numPr>
+          <w:ilvl w:val="0"/>
+          <w:numId w:val="1"/>
+        </w:numPr>
+      </w:pPr>
+      <w:proofErr w:type="spellStart"/>
+      <w:r>
         <w:t>LowHealth</w:t>
       </w:r>
       <w:proofErr w:type="spellEnd"/>
@@ -606,7 +668,7 @@
           <w:numId w:val="1"/>
         </w:numPr>
       </w:pPr>
-      <w:hyperlink r:id="rId28" w:history="1">
+      <w:hyperlink r:id="rId30" w:history="1">
         <w:r>
           <w:rPr>
             <w:rStyle w:val="Hyperlink"/>

</xml_diff>

<commit_message>
Implemented health pickup sound
</commit_message>
<xml_diff>
--- a/Documentation/SourceList.docx
+++ b/Documentation/SourceList.docx
@@ -656,6 +656,37 @@
       </w:pPr>
       <w:proofErr w:type="spellStart"/>
       <w:r>
+        <w:t>HealthPickup</w:t>
+      </w:r>
+      <w:proofErr w:type="spellEnd"/>
+    </w:p>
+    <w:p>
+      <w:pPr>
+        <w:pStyle w:val="ListParagraph"/>
+        <w:numPr>
+          <w:ilvl w:val="1"/>
+          <w:numId w:val="1"/>
+        </w:numPr>
+      </w:pPr>
+      <w:hyperlink r:id="rId30" w:history="1">
+        <w:r>
+          <w:rPr>
+            <w:rStyle w:val="Hyperlink"/>
+          </w:rPr>
+          <w:t>https://freesound.org/people/zandernoriega/sounds/162387/</w:t>
+        </w:r>
+      </w:hyperlink>
+    </w:p>
+    <w:p>
+      <w:pPr>
+        <w:pStyle w:val="ListParagraph"/>
+        <w:numPr>
+          <w:ilvl w:val="0"/>
+          <w:numId w:val="1"/>
+        </w:numPr>
+      </w:pPr>
+      <w:proofErr w:type="spellStart"/>
+      <w:r>
         <w:t>LowHealth</w:t>
       </w:r>
       <w:proofErr w:type="spellEnd"/>
@@ -668,7 +699,7 @@
           <w:numId w:val="1"/>
         </w:numPr>
       </w:pPr>
-      <w:hyperlink r:id="rId30" w:history="1">
+      <w:hyperlink r:id="rId31" w:history="1">
         <w:r>
           <w:rPr>
             <w:rStyle w:val="Hyperlink"/>

</xml_diff>

<commit_message>
Implemented turret death sound
</commit_message>
<xml_diff>
--- a/Documentation/SourceList.docx
+++ b/Documentation/SourceList.docx
@@ -687,6 +687,54 @@
       </w:pPr>
       <w:proofErr w:type="spellStart"/>
       <w:r>
+        <w:t>TurretDeath</w:t>
+      </w:r>
+      <w:proofErr w:type="spellEnd"/>
+    </w:p>
+    <w:p>
+      <w:pPr>
+        <w:pStyle w:val="ListParagraph"/>
+        <w:numPr>
+          <w:ilvl w:val="1"/>
+          <w:numId w:val="1"/>
+        </w:numPr>
+      </w:pPr>
+      <w:hyperlink r:id="rId31" w:history="1">
+        <w:r>
+          <w:rPr>
+            <w:rStyle w:val="Hyperlink"/>
+          </w:rPr>
+          <w:t>https://www.zapsplat.com/music/steampunk-machine-operating-clicks-gears-turning/</w:t>
+        </w:r>
+      </w:hyperlink>
+    </w:p>
+    <w:p>
+      <w:pPr>
+        <w:pStyle w:val="ListParagraph"/>
+        <w:numPr>
+          <w:ilvl w:val="1"/>
+          <w:numId w:val="1"/>
+        </w:numPr>
+      </w:pPr>
+      <w:hyperlink r:id="rId32" w:history="1">
+        <w:r>
+          <w:rPr>
+            <w:rStyle w:val="Hyperlink"/>
+          </w:rPr>
+          <w:t>https://www.zapsplat.com/music/grenade-explosion-debris-blast/</w:t>
+        </w:r>
+      </w:hyperlink>
+    </w:p>
+    <w:p>
+      <w:pPr>
+        <w:pStyle w:val="ListParagraph"/>
+        <w:numPr>
+          <w:ilvl w:val="0"/>
+          <w:numId w:val="1"/>
+        </w:numPr>
+      </w:pPr>
+      <w:proofErr w:type="spellStart"/>
+      <w:r>
         <w:t>LowHealth</w:t>
       </w:r>
       <w:proofErr w:type="spellEnd"/>
@@ -699,7 +747,7 @@
           <w:numId w:val="1"/>
         </w:numPr>
       </w:pPr>
-      <w:hyperlink r:id="rId31" w:history="1">
+      <w:hyperlink r:id="rId33" w:history="1">
         <w:r>
           <w:rPr>
             <w:rStyle w:val="Hyperlink"/>

</xml_diff>

<commit_message>
Hoverbot alert sound implemented
</commit_message>
<xml_diff>
--- a/Documentation/SourceList.docx
+++ b/Documentation/SourceList.docx
@@ -735,6 +735,37 @@
       </w:pPr>
       <w:proofErr w:type="spellStart"/>
       <w:r>
+        <w:t>HoverbotAlert</w:t>
+      </w:r>
+      <w:proofErr w:type="spellEnd"/>
+    </w:p>
+    <w:p>
+      <w:pPr>
+        <w:pStyle w:val="ListParagraph"/>
+        <w:numPr>
+          <w:ilvl w:val="1"/>
+          <w:numId w:val="1"/>
+        </w:numPr>
+      </w:pPr>
+      <w:hyperlink r:id="rId33" w:history="1">
+        <w:r>
+          <w:rPr>
+            <w:rStyle w:val="Hyperlink"/>
+          </w:rPr>
+          <w:t>https://www.zapsplat.com/music/cute-sci-fi-cyberpunk-robot-beep-2/</w:t>
+        </w:r>
+      </w:hyperlink>
+    </w:p>
+    <w:p>
+      <w:pPr>
+        <w:pStyle w:val="ListParagraph"/>
+        <w:numPr>
+          <w:ilvl w:val="0"/>
+          <w:numId w:val="1"/>
+        </w:numPr>
+      </w:pPr>
+      <w:proofErr w:type="spellStart"/>
+      <w:r>
         <w:t>LowHealth</w:t>
       </w:r>
       <w:proofErr w:type="spellEnd"/>
@@ -747,7 +778,7 @@
           <w:numId w:val="1"/>
         </w:numPr>
       </w:pPr>
-      <w:hyperlink r:id="rId33" w:history="1">
+      <w:hyperlink r:id="rId34" w:history="1">
         <w:r>
           <w:rPr>
             <w:rStyle w:val="Hyperlink"/>

</xml_diff>

<commit_message>
Added weapon damage tick noise
</commit_message>
<xml_diff>
--- a/Documentation/SourceList.docx
+++ b/Documentation/SourceList.docx
@@ -795,6 +795,37 @@
       </w:pPr>
       <w:proofErr w:type="spellStart"/>
       <w:r>
+        <w:t>WeaponDamage</w:t>
+      </w:r>
+      <w:proofErr w:type="spellEnd"/>
+    </w:p>
+    <w:p>
+      <w:pPr>
+        <w:pStyle w:val="ListParagraph"/>
+        <w:numPr>
+          <w:ilvl w:val="1"/>
+          <w:numId w:val="1"/>
+        </w:numPr>
+      </w:pPr>
+      <w:hyperlink r:id="rId35" w:history="1">
+        <w:r>
+          <w:rPr>
+            <w:rStyle w:val="Hyperlink"/>
+          </w:rPr>
+          <w:t>https://www.zapsplat.com/music/clock-ticking/</w:t>
+        </w:r>
+      </w:hyperlink>
+    </w:p>
+    <w:p>
+      <w:pPr>
+        <w:pStyle w:val="ListParagraph"/>
+        <w:numPr>
+          <w:ilvl w:val="0"/>
+          <w:numId w:val="1"/>
+        </w:numPr>
+      </w:pPr>
+      <w:proofErr w:type="spellStart"/>
+      <w:r>
         <w:t>LowHealth</w:t>
       </w:r>
       <w:proofErr w:type="spellEnd"/>
@@ -807,7 +838,7 @@
           <w:numId w:val="1"/>
         </w:numPr>
       </w:pPr>
-      <w:hyperlink r:id="rId35" w:history="1">
+      <w:hyperlink r:id="rId36" w:history="1">
         <w:r>
           <w:rPr>
             <w:rStyle w:val="Hyperlink"/>

</xml_diff>

<commit_message>
Implemented hoverbot death sound
</commit_message>
<xml_diff>
--- a/Documentation/SourceList.docx
+++ b/Documentation/SourceList.docx
@@ -826,6 +826,54 @@
       </w:pPr>
       <w:proofErr w:type="spellStart"/>
       <w:r>
+        <w:t>HoverbotDeath</w:t>
+      </w:r>
+      <w:proofErr w:type="spellEnd"/>
+    </w:p>
+    <w:p>
+      <w:pPr>
+        <w:pStyle w:val="ListParagraph"/>
+        <w:numPr>
+          <w:ilvl w:val="1"/>
+          <w:numId w:val="1"/>
+        </w:numPr>
+      </w:pPr>
+      <w:hyperlink r:id="rId36" w:history="1">
+        <w:r>
+          <w:rPr>
+            <w:rStyle w:val="Hyperlink"/>
+          </w:rPr>
+          <w:t>https://www.zapsplat.com/music/science-fiction-large-gun-cannon-or-bomb-2/</w:t>
+        </w:r>
+      </w:hyperlink>
+    </w:p>
+    <w:p>
+      <w:pPr>
+        <w:pStyle w:val="ListParagraph"/>
+        <w:numPr>
+          <w:ilvl w:val="1"/>
+          <w:numId w:val="1"/>
+        </w:numPr>
+      </w:pPr>
+      <w:hyperlink r:id="rId37" w:history="1">
+        <w:r>
+          <w:rPr>
+            <w:rStyle w:val="Hyperlink"/>
+          </w:rPr>
+          <w:t>https://www.zapsplat.com/music/cyberpunk-electronic-equipment-beep-power-3/</w:t>
+        </w:r>
+      </w:hyperlink>
+    </w:p>
+    <w:p>
+      <w:pPr>
+        <w:pStyle w:val="ListParagraph"/>
+        <w:numPr>
+          <w:ilvl w:val="0"/>
+          <w:numId w:val="1"/>
+        </w:numPr>
+      </w:pPr>
+      <w:proofErr w:type="spellStart"/>
+      <w:r>
         <w:t>LowHealth</w:t>
       </w:r>
       <w:proofErr w:type="spellEnd"/>
@@ -838,7 +886,7 @@
           <w:numId w:val="1"/>
         </w:numPr>
       </w:pPr>
-      <w:hyperlink r:id="rId36" w:history="1">
+      <w:hyperlink r:id="rId38" w:history="1">
         <w:r>
           <w:rPr>
             <w:rStyle w:val="Hyperlink"/>

</xml_diff>

<commit_message>
Set up low health and created click/hover sounds
</commit_message>
<xml_diff>
--- a/Documentation/SourceList.docx
+++ b/Documentation/SourceList.docx
@@ -885,6 +885,11 @@
           <w:ilvl w:val="1"/>
           <w:numId w:val="1"/>
         </w:numPr>
+        <w:rPr>
+          <w:rStyle w:val="Hyperlink"/>
+          <w:color w:val="auto"/>
+          <w:u w:val="none"/>
+        </w:rPr>
       </w:pPr>
       <w:hyperlink r:id="rId38" w:history="1">
         <w:r>
@@ -892,6 +897,85 @@
             <w:rStyle w:val="Hyperlink"/>
           </w:rPr>
           <w:t>https://freesound.org/people/InspectorJ/sounds/485076/</w:t>
+        </w:r>
+      </w:hyperlink>
+    </w:p>
+    <w:p>
+      <w:pPr>
+        <w:pStyle w:val="ListParagraph"/>
+        <w:numPr>
+          <w:ilvl w:val="1"/>
+          <w:numId w:val="1"/>
+        </w:numPr>
+      </w:pPr>
+      <w:hyperlink r:id="rId39" w:history="1">
+        <w:r>
+          <w:rPr>
+            <w:rStyle w:val="Hyperlink"/>
+          </w:rPr>
+          <w:t>https://freesound.org/people/SoundsofTh/sounds/434939/</w:t>
+        </w:r>
+      </w:hyperlink>
+    </w:p>
+    <w:p>
+      <w:pPr>
+        <w:pStyle w:val="ListParagraph"/>
+        <w:numPr>
+          <w:ilvl w:val="0"/>
+          <w:numId w:val="1"/>
+        </w:numPr>
+      </w:pPr>
+      <w:proofErr w:type="spellStart"/>
+      <w:r>
+        <w:t>UIClick</w:t>
+      </w:r>
+      <w:proofErr w:type="spellEnd"/>
+    </w:p>
+    <w:p>
+      <w:pPr>
+        <w:pStyle w:val="ListParagraph"/>
+        <w:numPr>
+          <w:ilvl w:val="1"/>
+          <w:numId w:val="1"/>
+        </w:numPr>
+      </w:pPr>
+      <w:hyperlink r:id="rId40" w:history="1">
+        <w:r>
+          <w:rPr>
+            <w:rStyle w:val="Hyperlink"/>
+          </w:rPr>
+          <w:t>https://freesound.org/people/rhodesmas/sounds/322898/</w:t>
+        </w:r>
+      </w:hyperlink>
+    </w:p>
+    <w:p>
+      <w:pPr>
+        <w:pStyle w:val="ListParagraph"/>
+        <w:numPr>
+          <w:ilvl w:val="0"/>
+          <w:numId w:val="1"/>
+        </w:numPr>
+      </w:pPr>
+      <w:proofErr w:type="spellStart"/>
+      <w:r>
+        <w:t>UIHover</w:t>
+      </w:r>
+      <w:proofErr w:type="spellEnd"/>
+    </w:p>
+    <w:p>
+      <w:pPr>
+        <w:pStyle w:val="ListParagraph"/>
+        <w:numPr>
+          <w:ilvl w:val="1"/>
+          <w:numId w:val="1"/>
+        </w:numPr>
+      </w:pPr>
+      <w:hyperlink r:id="rId41" w:history="1">
+        <w:r>
+          <w:rPr>
+            <w:rStyle w:val="Hyperlink"/>
+          </w:rPr>
+          <w:t>https://freesound.org/people/Andreas.Mustola/sounds/255764/</w:t>
         </w:r>
       </w:hyperlink>
     </w:p>

</xml_diff>

<commit_message>
Added UI sounds and damage sound
</commit_message>
<xml_diff>
--- a/Documentation/SourceList.docx
+++ b/Documentation/SourceList.docx
@@ -969,6 +969,11 @@
           <w:ilvl w:val="1"/>
           <w:numId w:val="1"/>
         </w:numPr>
+        <w:rPr>
+          <w:rStyle w:val="Hyperlink"/>
+          <w:color w:val="auto"/>
+          <w:u w:val="none"/>
+        </w:rPr>
       </w:pPr>
       <w:hyperlink r:id="rId41" w:history="1">
         <w:r>
@@ -976,6 +981,71 @@
             <w:rStyle w:val="Hyperlink"/>
           </w:rPr>
           <w:t>https://freesound.org/people/Andreas.Mustola/sounds/255764/</w:t>
+        </w:r>
+      </w:hyperlink>
+    </w:p>
+    <w:p>
+      <w:pPr>
+        <w:pStyle w:val="ListParagraph"/>
+        <w:numPr>
+          <w:ilvl w:val="0"/>
+          <w:numId w:val="1"/>
+        </w:numPr>
+      </w:pPr>
+      <w:r>
+        <w:t>Damage</w:t>
+      </w:r>
+    </w:p>
+    <w:p>
+      <w:pPr>
+        <w:pStyle w:val="ListParagraph"/>
+        <w:numPr>
+          <w:ilvl w:val="1"/>
+          <w:numId w:val="1"/>
+        </w:numPr>
+        <w:rPr>
+          <w:rStyle w:val="Hyperlink"/>
+          <w:color w:val="auto"/>
+          <w:u w:val="none"/>
+        </w:rPr>
+      </w:pPr>
+      <w:hyperlink r:id="rId42" w:history="1">
+        <w:r>
+          <w:rPr>
+            <w:rStyle w:val="Hyperlink"/>
+          </w:rPr>
+          <w:t>https://freesound.org/people/Raclure/sounds/458867/</w:t>
+        </w:r>
+      </w:hyperlink>
+    </w:p>
+    <w:p>
+      <w:pPr>
+        <w:pStyle w:val="ListParagraph"/>
+        <w:numPr>
+          <w:ilvl w:val="0"/>
+          <w:numId w:val="1"/>
+        </w:numPr>
+      </w:pPr>
+      <w:proofErr w:type="spellStart"/>
+      <w:r>
+        <w:t>UIDrag</w:t>
+      </w:r>
+      <w:proofErr w:type="spellEnd"/>
+    </w:p>
+    <w:p>
+      <w:pPr>
+        <w:pStyle w:val="ListParagraph"/>
+        <w:numPr>
+          <w:ilvl w:val="1"/>
+          <w:numId w:val="1"/>
+        </w:numPr>
+      </w:pPr>
+      <w:hyperlink r:id="rId43" w:history="1">
+        <w:r>
+          <w:rPr>
+            <w:rStyle w:val="Hyperlink"/>
+          </w:rPr>
+          <w:t>https://freesound.org/people/Ranner/sounds/487533/</w:t>
         </w:r>
       </w:hyperlink>
     </w:p>
@@ -994,7 +1064,7 @@
   <w:abstractNum w:abstractNumId="0" w15:restartNumberingAfterBreak="0">
     <w:nsid w:val="1FF106B1"/>
     <w:multiLevelType w:val="hybridMultilevel"/>
-    <w:tmpl w:val="D84C9EFA"/>
+    <w:tmpl w:val="80887BDE"/>
     <w:lvl w:ilvl="0" w:tplc="04090001">
       <w:start w:val="1"/>
       <w:numFmt w:val="bullet"/>

</xml_diff>